<commit_message>
Added part3 in project description
</commit_message>
<xml_diff>
--- a/a9-prj.docx
+++ b/a9-prj.docx
@@ -10,64 +10,19 @@
         <w:rPr>
           <w:rFonts w:ascii="Helvetica" w:eastAsia="Times New Roman" w:hAnsi="Helvetica" w:cs="Helvetica"/>
           <w:color w:val="2D3B45"/>
+          <w:sz w:val="24"/>
+          <w:szCs w:val="24"/>
+        </w:rPr>
+      </w:pPr>
+      <w:r>
+        <w:rPr>
+          <w:rFonts w:ascii="Helvetica" w:eastAsia="Times New Roman" w:hAnsi="Helvetica" w:cs="Helvetica"/>
+          <w:color w:val="2D3B45"/>
           <w:kern w:val="36"/>
           <w:sz w:val="43"/>
           <w:szCs w:val="43"/>
         </w:rPr>
-      </w:pPr>
-      <w:r>
-        <w:rPr>
-          <w:rFonts w:ascii="Helvetica" w:eastAsia="Times New Roman" w:hAnsi="Helvetica" w:cs="Helvetica"/>
-          <w:color w:val="2D3B45"/>
-          <w:kern w:val="36"/>
-          <w:sz w:val="43"/>
-          <w:szCs w:val="43"/>
-        </w:rPr>
-        <w:t xml:space="preserve">AWS #9 - Python, Boto3, </w:t>
-      </w:r>
-      <w:proofErr w:type="spellStart"/>
-      <w:r>
-        <w:rPr>
-          <w:rFonts w:ascii="Helvetica" w:eastAsia="Times New Roman" w:hAnsi="Helvetica" w:cs="Helvetica"/>
-          <w:color w:val="2D3B45"/>
-          <w:kern w:val="36"/>
-          <w:sz w:val="43"/>
-          <w:szCs w:val="43"/>
-        </w:rPr>
-        <w:t>Paramiko</w:t>
-      </w:r>
-      <w:proofErr w:type="spellEnd"/>
-      <w:r>
-        <w:rPr>
-          <w:rFonts w:ascii="Helvetica" w:eastAsia="Times New Roman" w:hAnsi="Helvetica" w:cs="Helvetica"/>
-          <w:color w:val="2D3B45"/>
-          <w:kern w:val="36"/>
-          <w:sz w:val="43"/>
-          <w:szCs w:val="43"/>
-        </w:rPr>
-        <w:t xml:space="preserve"> - automated installation via </w:t>
-      </w:r>
-      <w:proofErr w:type="spellStart"/>
-      <w:r>
-        <w:rPr>
-          <w:rFonts w:ascii="Helvetica" w:eastAsia="Times New Roman" w:hAnsi="Helvetica" w:cs="Helvetica"/>
-          <w:color w:val="2D3B45"/>
-          <w:kern w:val="36"/>
-          <w:sz w:val="43"/>
-          <w:szCs w:val="43"/>
-        </w:rPr>
-        <w:t>ssh</w:t>
-      </w:r>
-      <w:proofErr w:type="spellEnd"/>
-      <w:r>
-        <w:rPr>
-          <w:rFonts w:ascii="Helvetica" w:eastAsia="Times New Roman" w:hAnsi="Helvetica" w:cs="Helvetica"/>
-          <w:color w:val="2D3B45"/>
-          <w:kern w:val="36"/>
-          <w:sz w:val="43"/>
-          <w:szCs w:val="43"/>
-        </w:rPr>
-        <w:t xml:space="preserve"> </w:t>
+        <w:t>AWS #9 - Python, Boto3, Paramiko - automated installation via ssh (8 points)</w:t>
       </w:r>
     </w:p>
     <w:p>
@@ -109,13 +64,11 @@
       <w:r>
         <w:rPr>
           <w:rFonts w:ascii="Helvetica" w:eastAsia="Times New Roman" w:hAnsi="Helvetica" w:cs="Helvetica"/>
-          <w:b/>
-          <w:bCs/>
-          <w:color w:val="2D3B45"/>
-          <w:sz w:val="24"/>
-          <w:szCs w:val="24"/>
-        </w:rPr>
-        <w:t>Project:</w:t>
+          <w:color w:val="2D3B45"/>
+          <w:sz w:val="24"/>
+          <w:szCs w:val="24"/>
+        </w:rPr>
+        <w:t>Using the notes and example code from section 11 as a guide do the following:</w:t>
       </w:r>
     </w:p>
     <w:p>
@@ -136,7 +89,7 @@
           <w:sz w:val="24"/>
           <w:szCs w:val="24"/>
         </w:rPr>
-        <w:t>Using the notes and example code from section 11 as a guide do the following:</w:t>
+        <w:t>a) programmatically create 1 EC2 instance using the Amazon Linux AMI (free tier) in us-west-1, and another EC2 instance, using the same AMI in us-east-1.</w:t>
       </w:r>
     </w:p>
     <w:p>
@@ -157,7 +110,7 @@
           <w:sz w:val="24"/>
           <w:szCs w:val="24"/>
         </w:rPr>
-        <w:t>a) programmatically create 1 EC2 instance using the Amazon Linux AMI (free tier) in us-west-1, and another EC2 instance, using the same AMI in us-east-1.</w:t>
+        <w:t>b) on each EC2 instance programmatically install and run Tomcat</w:t>
       </w:r>
     </w:p>
     <w:p>
@@ -178,7 +131,7 @@
           <w:sz w:val="24"/>
           <w:szCs w:val="24"/>
         </w:rPr>
-        <w:t>b) on each EC2 instance programmatically install and run Tomcat</w:t>
+        <w:t>c) programmatically confirm that Tomcat is running on each instance</w:t>
       </w:r>
     </w:p>
     <w:p>
@@ -199,7 +152,7 @@
           <w:sz w:val="24"/>
           <w:szCs w:val="24"/>
         </w:rPr>
-        <w:t>c) programmatically confirm that Tomcat is running on each instance</w:t>
+        <w:t>d) programmatically terminate each EC2 instance</w:t>
       </w:r>
     </w:p>
     <w:p>
@@ -220,11 +173,100 @@
           <w:sz w:val="24"/>
           <w:szCs w:val="24"/>
         </w:rPr>
-        <w:t>d) programmatically terminate each EC2 instance</w:t>
+        <w:t>e</w:t>
+      </w:r>
+      <w:r>
+        <w:rPr>
+          <w:rFonts w:ascii="Helvetica" w:eastAsia="Times New Roman" w:hAnsi="Helvetica" w:cs="Helvetica"/>
+          <w:color w:val="2D3B45"/>
+          <w:sz w:val="24"/>
+          <w:szCs w:val="24"/>
+        </w:rPr>
+        <w:t>) in a text editor create a simple "hello world" web page - named MyPage.html</w:t>
+      </w:r>
+    </w:p>
+    <w:p>
+      <w:pPr>
+        <w:shd w:val="clear" w:color="auto" w:fill="FFFFFF"/>
+        <w:spacing w:before="180" w:after="180" w:line="240" w:lineRule="auto"/>
+        <w:rPr>
+          <w:rFonts w:ascii="Helvetica" w:eastAsia="Times New Roman" w:hAnsi="Helvetica" w:cs="Helvetica"/>
+          <w:color w:val="2D3B45"/>
+          <w:sz w:val="24"/>
+          <w:szCs w:val="24"/>
+        </w:rPr>
+      </w:pPr>
+      <w:r>
+        <w:rPr>
+          <w:rFonts w:ascii="Helvetica" w:eastAsia="Times New Roman" w:hAnsi="Helvetica" w:cs="Helvetica"/>
+          <w:color w:val="2D3B45"/>
+          <w:sz w:val="24"/>
+          <w:szCs w:val="24"/>
+        </w:rPr>
+        <w:t>f</w:t>
+      </w:r>
+      <w:r>
+        <w:rPr>
+          <w:rFonts w:ascii="Helvetica" w:eastAsia="Times New Roman" w:hAnsi="Helvetica" w:cs="Helvetica"/>
+          <w:color w:val="2D3B45"/>
+          <w:sz w:val="24"/>
+          <w:szCs w:val="24"/>
+        </w:rPr>
+        <w:t>) look up how to install a web-site/app into Tomcat. Call this MyWebApp</w:t>
+      </w:r>
+    </w:p>
+    <w:p>
+      <w:pPr>
+        <w:shd w:val="clear" w:color="auto" w:fill="FFFFFF"/>
+        <w:spacing w:before="180" w:after="180" w:line="240" w:lineRule="auto"/>
+        <w:rPr>
+          <w:rFonts w:ascii="Helvetica" w:eastAsia="Times New Roman" w:hAnsi="Helvetica" w:cs="Helvetica"/>
+          <w:color w:val="2D3B45"/>
+          <w:sz w:val="24"/>
+          <w:szCs w:val="24"/>
+        </w:rPr>
+      </w:pPr>
+      <w:r>
+        <w:rPr>
+          <w:rFonts w:ascii="Helvetica" w:eastAsia="Times New Roman" w:hAnsi="Helvetica" w:cs="Helvetica"/>
+          <w:color w:val="2D3B45"/>
+          <w:sz w:val="24"/>
+          <w:szCs w:val="24"/>
+        </w:rPr>
+        <w:t>g</w:t>
+      </w:r>
+      <w:r>
+        <w:rPr>
+          <w:rFonts w:ascii="Helvetica" w:eastAsia="Times New Roman" w:hAnsi="Helvetica" w:cs="Helvetica"/>
+          <w:color w:val="2D3B45"/>
+          <w:sz w:val="24"/>
+          <w:szCs w:val="24"/>
+        </w:rPr>
+        <w:t xml:space="preserve">) between steps 'c' and 'd' , </w:t>
       </w:r>
       <w:bookmarkStart w:id="0" w:name="_GoBack"/>
       <w:bookmarkEnd w:id="0"/>
+      <w:r>
+        <w:rPr>
+          <w:rFonts w:ascii="Helvetica" w:eastAsia="Times New Roman" w:hAnsi="Helvetica" w:cs="Helvetica"/>
+          <w:color w:val="2D3B45"/>
+          <w:sz w:val="24"/>
+          <w:szCs w:val="24"/>
+        </w:rPr>
+        <w:t>above, </w:t>
+      </w:r>
+      <w:r>
+        <w:rPr>
+          <w:rFonts w:ascii="Helvetica" w:eastAsia="Times New Roman" w:hAnsi="Helvetica" w:cs="Helvetica"/>
+          <w:color w:val="2D3B45"/>
+          <w:sz w:val="24"/>
+          <w:szCs w:val="24"/>
+        </w:rPr>
+        <w:br/>
+        <w:t>programmatically create and install MyWebApp, with MyPage.html as the default and only page in MyWebApp, on Tomcat in each of the 2 EC2 instances (in us-west-1 and us-east-1).</w:t>
+      </w:r>
     </w:p>
+    <w:p/>
     <w:sectPr>
       <w:pgSz w:w="12240" w:h="15840"/>
       <w:pgMar w:top="1440" w:right="1440" w:bottom="1440" w:left="1440" w:header="720" w:footer="720" w:gutter="0"/>

</xml_diff>